<commit_message>
updated resume and desc
</commit_message>
<xml_diff>
--- a/public/resume.docx
+++ b/public/resume.docx
@@ -38,12 +38,6 @@
         <w:tblStyle w:val="TableGrid"/>
         <w:tblW w:w="9801" w:type="dxa"/>
         <w:tblInd w:w="12" w:type="dxa"/>
-        <w:tblCellMar>
-          <w:top w:w="0" w:type="dxa"/>
-          <w:left w:w="0" w:type="dxa"/>
-          <w:bottom w:w="0" w:type="dxa"/>
-          <w:right w:w="0" w:type="dxa"/>
-        </w:tblCellMar>
         <w:tblLook w:val="04A0" w:firstRow="1" w:lastRow="0" w:firstColumn="1" w:lastColumn="0" w:noHBand="0" w:noVBand="1"/>
       </w:tblPr>
       <w:tblGrid>
@@ -269,10 +263,7 @@
         <w:ind w:left="-3" w:firstLine="0"/>
       </w:pPr>
       <w:r>
-        <w:t>Career</w:t>
-      </w:r>
-      <w:r>
-        <w:t xml:space="preserve"> </w:t>
+        <w:t xml:space="preserve">Career </w:t>
       </w:r>
       <w:r>
         <w:rPr>
@@ -914,10 +905,7 @@
         <w:ind w:left="-3" w:firstLine="0"/>
       </w:pPr>
       <w:r>
-        <w:t>Projects</w:t>
-      </w:r>
-      <w:r>
-        <w:t xml:space="preserve"> </w:t>
+        <w:t xml:space="preserve">Projects </w:t>
       </w:r>
       <w:r>
         <w:rPr>
@@ -933,39 +921,6 @@
       </w:r>
       <w:r>
         <w:t xml:space="preserve">     </w:t>
-      </w:r>
-    </w:p>
-    <w:p>
-      <w:pPr>
-        <w:spacing w:after="48" w:line="259" w:lineRule="auto"/>
-        <w:ind w:left="-5"/>
-      </w:pPr>
-      <w:r>
-        <w:rPr>
-          <w:sz w:val="20"/>
-        </w:rPr>
-        <w:t>Game Application</w:t>
-      </w:r>
-      <w:r>
-        <w:rPr>
-          <w:sz w:val="21"/>
-        </w:rPr>
-        <w:t xml:space="preserve"> </w:t>
-      </w:r>
-      <w:r>
-        <w:rPr>
-          <w:sz w:val="20"/>
-        </w:rPr>
-        <w:t xml:space="preserve">| </w:t>
-      </w:r>
-      <w:r>
-        <w:rPr>
-          <w:sz w:val="16"/>
-        </w:rPr>
-        <w:t>Java, Bash, GitHub, VS Code</w:t>
-      </w:r>
-      <w:r>
-        <w:t xml:space="preserve">   </w:t>
       </w:r>
     </w:p>
     <w:p>
@@ -987,31 +942,18 @@
         <w:rPr>
           <w:sz w:val="20"/>
         </w:rPr>
-        <w:t xml:space="preserve">Software </w:t>
-      </w:r>
-      <w:r>
-        <w:rPr>
-          <w:sz w:val="20"/>
-        </w:rPr>
-        <w:t xml:space="preserve">Engineer </w:t>
-      </w:r>
-      <w:r>
-        <w:rPr>
-          <w:sz w:val="20"/>
-        </w:rPr>
-        <w:tab/>
-      </w:r>
-      <w:r>
-        <w:rPr>
-          <w:sz w:val="20"/>
-        </w:rPr>
-        <w:t xml:space="preserve">     </w:t>
-      </w:r>
-      <w:r>
-        <w:rPr>
-          <w:sz w:val="20"/>
-        </w:rPr>
-        <w:tab/>
+        <w:t xml:space="preserve">Chess-CLI | </w:t>
+      </w:r>
+      <w:r>
+        <w:rPr>
+          <w:sz w:val="16"/>
+        </w:rPr>
+        <w:t>Java, Bash, GitHub, VS Code</w:t>
+      </w:r>
+      <w:r>
+        <w:rPr>
+          <w:sz w:val="20"/>
+        </w:rPr>
         <w:t xml:space="preserve">     </w:t>
       </w:r>
       <w:r>
@@ -1080,27 +1022,6 @@
       </w:pPr>
       <w:r>
         <w:t xml:space="preserve">Created an AI with varying intelligence to account for selected difficulty of users in each game.   </w:t>
-      </w:r>
-    </w:p>
-    <w:p>
-      <w:pPr>
-        <w:spacing w:after="48" w:line="259" w:lineRule="auto"/>
-        <w:ind w:left="-5"/>
-      </w:pPr>
-      <w:r>
-        <w:rPr>
-          <w:sz w:val="20"/>
-        </w:rPr>
-        <w:t xml:space="preserve">Mobile Application for US diplomats | </w:t>
-      </w:r>
-      <w:r>
-        <w:rPr>
-          <w:sz w:val="16"/>
-        </w:rPr>
-        <w:t xml:space="preserve">PowerApps, Azure SQL databases, Power FX </w:t>
-      </w:r>
-      <w:r>
-        <w:t xml:space="preserve">   </w:t>
       </w:r>
     </w:p>
     <w:p>
@@ -1124,72 +1045,57 @@
         <w:rPr>
           <w:sz w:val="20"/>
         </w:rPr>
-        <w:t xml:space="preserve">App </w:t>
-      </w:r>
-      <w:r>
-        <w:rPr>
-          <w:sz w:val="20"/>
-        </w:rPr>
-        <w:t xml:space="preserve">Engineer </w:t>
-      </w:r>
-      <w:r>
-        <w:rPr>
-          <w:sz w:val="20"/>
-        </w:rPr>
-        <w:tab/>
-      </w:r>
-      <w:r>
-        <w:rPr>
-          <w:sz w:val="20"/>
-        </w:rPr>
-        <w:t xml:space="preserve">     </w:t>
-      </w:r>
-      <w:r>
-        <w:rPr>
-          <w:sz w:val="20"/>
-        </w:rPr>
-        <w:tab/>
+        <w:t xml:space="preserve">Mission </w:t>
+      </w:r>
+      <w:proofErr w:type="spellStart"/>
+      <w:r>
+        <w:rPr>
+          <w:sz w:val="20"/>
+        </w:rPr>
+        <w:t>Türkiye</w:t>
+      </w:r>
+      <w:proofErr w:type="spellEnd"/>
+      <w:r>
+        <w:rPr>
+          <w:sz w:val="20"/>
+        </w:rPr>
         <w:t xml:space="preserve"> </w:t>
       </w:r>
       <w:r>
         <w:rPr>
           <w:sz w:val="20"/>
         </w:rPr>
-        <w:tab/>
-      </w:r>
-      <w:r>
-        <w:rPr>
-          <w:sz w:val="20"/>
-        </w:rPr>
-        <w:t xml:space="preserve">                   </w:t>
-      </w:r>
-      <w:r>
-        <w:rPr>
-          <w:sz w:val="20"/>
-        </w:rPr>
-        <w:tab/>
-        <w:t xml:space="preserve">     </w:t>
-      </w:r>
-      <w:r>
-        <w:rPr>
-          <w:sz w:val="20"/>
-        </w:rPr>
-        <w:tab/>
-        <w:t xml:space="preserve">     </w:t>
-      </w:r>
-      <w:r>
-        <w:rPr>
-          <w:sz w:val="20"/>
-        </w:rPr>
-        <w:tab/>
-        <w:t xml:space="preserve">     </w:t>
-      </w:r>
-      <w:r>
-        <w:rPr>
-          <w:sz w:val="20"/>
-        </w:rPr>
-        <w:tab/>
-        <w:t xml:space="preserve">   </w:t>
+        <w:t xml:space="preserve">Guide | </w:t>
+      </w:r>
+      <w:r>
+        <w:rPr>
+          <w:sz w:val="16"/>
+        </w:rPr>
+        <w:t>PowerApps</w:t>
+      </w:r>
+      <w:r>
+        <w:rPr>
+          <w:sz w:val="16"/>
+        </w:rPr>
+        <w:t>, Azure SQL databases, Power FX</w:t>
+      </w:r>
+      <w:r>
+        <w:rPr>
+          <w:sz w:val="16"/>
+        </w:rPr>
+        <w:t>, bash</w:t>
+      </w:r>
+      <w:r>
+        <w:rPr>
+          <w:sz w:val="20"/>
+        </w:rPr>
+        <w:t xml:space="preserve">       </w:t>
+      </w:r>
+      <w:r>
+        <w:rPr>
+          <w:sz w:val="20"/>
+        </w:rPr>
+        <w:tab/>
       </w:r>
       <w:r>
         <w:rPr>
@@ -1295,7 +1201,43 @@
         <w:ind w:hanging="338"/>
       </w:pPr>
       <w:r>
-        <w:t xml:space="preserve">Languages: Java, Python, TypeScript, JavaScript, CSS, bash     </w:t>
+        <w:t xml:space="preserve">Languages: Java, Python, </w:t>
+      </w:r>
+      <w:r>
+        <w:t>C, C++</w:t>
+      </w:r>
+      <w:r>
+        <w:t xml:space="preserve">, SQL, </w:t>
+      </w:r>
+      <w:r>
+        <w:t xml:space="preserve">TypeScript, JavaScript, CSS, bash    </w:t>
+      </w:r>
+    </w:p>
+    <w:p>
+      <w:pPr>
+        <w:numPr>
+          <w:ilvl w:val="0"/>
+          <w:numId w:val="6"/>
+        </w:numPr>
+        <w:spacing w:after="125"/>
+        <w:ind w:hanging="338"/>
+      </w:pPr>
+      <w:r>
+        <w:t xml:space="preserve">Frameworks: </w:t>
+      </w:r>
+      <w:r>
+        <w:t xml:space="preserve">React, Next JS, </w:t>
+      </w:r>
+      <w:proofErr w:type="spellStart"/>
+      <w:r>
+        <w:t>PyTorch</w:t>
+      </w:r>
+      <w:proofErr w:type="spellEnd"/>
+      <w:r>
+        <w:t>, TensorFlow, NumPy, Bootstrap, Flask, JUnit, Angular, Kubernetes</w:t>
+      </w:r>
+      <w:r>
+        <w:t xml:space="preserve"> </w:t>
       </w:r>
     </w:p>
     <w:p>
@@ -1307,13 +1249,25 @@
         <w:ind w:hanging="338"/>
       </w:pPr>
       <w:r>
-        <w:t xml:space="preserve">Tools: Git, Microsoft Azure, PowerApps, Microsoft Word Certification, AutoCAD, Autodesk Inventor, React, </w:t>
+        <w:t>Tools: Git, Microsoft Azure,</w:t>
+      </w:r>
+      <w:r>
+        <w:t xml:space="preserve"> MongoDB, MySQL,</w:t>
+      </w:r>
+      <w:r>
+        <w:t xml:space="preserve"> PowerApps, Microsoft Word Certification, AutoCAD, Autodesk Inventor</w:t>
+      </w:r>
+      <w:r>
+        <w:t>,</w:t>
+      </w:r>
+      <w:r>
+        <w:t xml:space="preserve"> </w:t>
       </w:r>
       <w:r>
         <w:t xml:space="preserve">Tailwind CSS, </w:t>
       </w:r>
       <w:r>
-        <w:t xml:space="preserve">VSCode, KVM, Kubernetes, Windows, MacOS, Linux, RedHat.     </w:t>
+        <w:t xml:space="preserve">VSCode, KVM, Windows, MacOS, Linux, RedHat.     </w:t>
       </w:r>
     </w:p>
     <w:sectPr>
@@ -1421,31 +1375,7 @@
         <w:rPr>
           <w:rStyle w:val="Hyperlink"/>
         </w:rPr>
-        <w:t>Lin</w:t>
-      </w:r>
-      <w:r>
-        <w:rPr>
-          <w:rStyle w:val="Hyperlink"/>
-        </w:rPr>
-        <w:t>k</w:t>
-      </w:r>
-      <w:r>
-        <w:rPr>
-          <w:rStyle w:val="Hyperlink"/>
-        </w:rPr>
-        <w:t>ed</w:t>
-      </w:r>
-      <w:r>
-        <w:rPr>
-          <w:rStyle w:val="Hyperlink"/>
-        </w:rPr>
-        <w:t>I</w:t>
-      </w:r>
-      <w:r>
-        <w:rPr>
-          <w:rStyle w:val="Hyperlink"/>
-        </w:rPr>
-        <w:t>n</w:t>
+        <w:t>LinkedIn</w:t>
       </w:r>
     </w:hyperlink>
     <w:r>
@@ -1456,19 +1386,7 @@
         <w:rPr>
           <w:rStyle w:val="Hyperlink"/>
         </w:rPr>
-        <w:t>https://is</w:t>
-      </w:r>
-      <w:r>
-        <w:rPr>
-          <w:rStyle w:val="Hyperlink"/>
-        </w:rPr>
-        <w:t>o</w:t>
-      </w:r>
-      <w:r>
-        <w:rPr>
-          <w:rStyle w:val="Hyperlink"/>
-        </w:rPr>
-        <w:t>ala.vercel.app/</w:t>
+        <w:t>https://isoala.vercel.app/</w:t>
       </w:r>
     </w:hyperlink>
   </w:p>

</xml_diff>